<commit_message>
Adding Role and UserRole entity based on worksheet
</commit_message>
<xml_diff>
--- a/Record.docx
+++ b/Record.docx
@@ -9,8 +9,15 @@
           <w:ilvl w:val="0"/>
           <w:numId w:val="1"/>
         </w:numPr>
-      </w:pPr>
-      <w:r>
+        <w:spacing w:line="276" w:lineRule="auto"/>
+        <w:rPr>
+          <w:rFonts w:cstheme="minorHAnsi"/>
+        </w:rPr>
+      </w:pPr>
+      <w:r>
+        <w:rPr>
+          <w:rFonts w:cstheme="minorHAnsi"/>
+        </w:rPr>
         <w:t>Started project with spring initializer</w:t>
       </w:r>
     </w:p>
@@ -21,16 +28,29 @@
           <w:ilvl w:val="0"/>
           <w:numId w:val="1"/>
         </w:numPr>
-      </w:pPr>
-      <w:r>
+        <w:spacing w:line="276" w:lineRule="auto"/>
+        <w:rPr>
+          <w:rFonts w:cstheme="minorHAnsi"/>
+        </w:rPr>
+      </w:pPr>
+      <w:r>
+        <w:rPr>
+          <w:rFonts w:cstheme="minorHAnsi"/>
+        </w:rPr>
         <w:t xml:space="preserve">Created schema named exam in </w:t>
       </w:r>
       <w:proofErr w:type="spellStart"/>
       <w:r>
+        <w:rPr>
+          <w:rFonts w:cstheme="minorHAnsi"/>
+        </w:rPr>
         <w:t>mysql</w:t>
       </w:r>
       <w:proofErr w:type="spellEnd"/>
       <w:r>
+        <w:rPr>
+          <w:rFonts w:cstheme="minorHAnsi"/>
+        </w:rPr>
         <w:t xml:space="preserve"> workbench</w:t>
       </w:r>
     </w:p>
@@ -41,20 +61,36 @@
           <w:ilvl w:val="0"/>
           <w:numId w:val="1"/>
         </w:numPr>
-      </w:pPr>
-      <w:r>
+        <w:spacing w:line="276" w:lineRule="auto"/>
+        <w:rPr>
+          <w:rFonts w:cstheme="minorHAnsi"/>
+        </w:rPr>
+      </w:pPr>
+      <w:r>
+        <w:rPr>
+          <w:rFonts w:cstheme="minorHAnsi"/>
+        </w:rPr>
         <w:t xml:space="preserve">In project </w:t>
       </w:r>
       <w:proofErr w:type="spellStart"/>
       <w:r>
+        <w:rPr>
+          <w:rFonts w:cstheme="minorHAnsi"/>
+        </w:rPr>
         <w:t>application.properties</w:t>
       </w:r>
       <w:proofErr w:type="spellEnd"/>
       <w:r>
+        <w:rPr>
+          <w:rFonts w:cstheme="minorHAnsi"/>
+        </w:rPr>
         <w:t xml:space="preserve"> inserted all properties of </w:t>
       </w:r>
       <w:proofErr w:type="spellStart"/>
       <w:r>
+        <w:rPr>
+          <w:rFonts w:cstheme="minorHAnsi"/>
+        </w:rPr>
         <w:t>db</w:t>
       </w:r>
       <w:proofErr w:type="spellEnd"/>
@@ -66,9 +102,16 @@
           <w:ilvl w:val="1"/>
           <w:numId w:val="1"/>
         </w:numPr>
+        <w:spacing w:line="276" w:lineRule="auto"/>
+        <w:rPr>
+          <w:rFonts w:cstheme="minorHAnsi"/>
+        </w:rPr>
       </w:pPr>
       <w:proofErr w:type="spellStart"/>
       <w:r>
+        <w:rPr>
+          <w:rFonts w:cstheme="minorHAnsi"/>
+        </w:rPr>
         <w:t>url</w:t>
       </w:r>
       <w:proofErr w:type="spellEnd"/>
@@ -80,8 +123,15 @@
           <w:ilvl w:val="1"/>
           <w:numId w:val="1"/>
         </w:numPr>
-      </w:pPr>
-      <w:r>
+        <w:spacing w:line="276" w:lineRule="auto"/>
+        <w:rPr>
+          <w:rFonts w:cstheme="minorHAnsi"/>
+        </w:rPr>
+      </w:pPr>
+      <w:r>
+        <w:rPr>
+          <w:rFonts w:cstheme="minorHAnsi"/>
+        </w:rPr>
         <w:t>username</w:t>
       </w:r>
     </w:p>
@@ -92,8 +142,15 @@
           <w:ilvl w:val="1"/>
           <w:numId w:val="1"/>
         </w:numPr>
-      </w:pPr>
-      <w:r>
+        <w:spacing w:line="276" w:lineRule="auto"/>
+        <w:rPr>
+          <w:rFonts w:cstheme="minorHAnsi"/>
+        </w:rPr>
+      </w:pPr>
+      <w:r>
+        <w:rPr>
+          <w:rFonts w:cstheme="minorHAnsi"/>
+        </w:rPr>
         <w:t>password</w:t>
       </w:r>
     </w:p>
@@ -104,8 +161,15 @@
           <w:ilvl w:val="1"/>
           <w:numId w:val="1"/>
         </w:numPr>
-      </w:pPr>
-      <w:r>
+        <w:spacing w:line="276" w:lineRule="auto"/>
+        <w:rPr>
+          <w:rFonts w:cstheme="minorHAnsi"/>
+        </w:rPr>
+      </w:pPr>
+      <w:r>
+        <w:rPr>
+          <w:rFonts w:cstheme="minorHAnsi"/>
+        </w:rPr>
         <w:t>driver class name</w:t>
       </w:r>
     </w:p>
@@ -116,8 +180,15 @@
           <w:ilvl w:val="0"/>
           <w:numId w:val="1"/>
         </w:numPr>
-      </w:pPr>
-      <w:r>
+        <w:spacing w:line="276" w:lineRule="auto"/>
+        <w:rPr>
+          <w:rFonts w:cstheme="minorHAnsi"/>
+        </w:rPr>
+      </w:pPr>
+      <w:r>
+        <w:rPr>
+          <w:rFonts w:cstheme="minorHAnsi"/>
+        </w:rPr>
         <w:t>also done hibernate configuration in same file</w:t>
       </w:r>
     </w:p>
@@ -128,8 +199,15 @@
           <w:ilvl w:val="1"/>
           <w:numId w:val="1"/>
         </w:numPr>
-      </w:pPr>
-      <w:r>
+        <w:spacing w:line="276" w:lineRule="auto"/>
+        <w:rPr>
+          <w:rFonts w:cstheme="minorHAnsi"/>
+        </w:rPr>
+      </w:pPr>
+      <w:r>
+        <w:rPr>
+          <w:rFonts w:cstheme="minorHAnsi"/>
+        </w:rPr>
         <w:t>dialect</w:t>
       </w:r>
     </w:p>
@@ -140,13 +218,23 @@
           <w:ilvl w:val="1"/>
           <w:numId w:val="1"/>
         </w:numPr>
+        <w:spacing w:line="276" w:lineRule="auto"/>
+        <w:rPr>
+          <w:rFonts w:cstheme="minorHAnsi"/>
+        </w:rPr>
       </w:pPr>
       <w:proofErr w:type="spellStart"/>
       <w:r>
+        <w:rPr>
+          <w:rFonts w:cstheme="minorHAnsi"/>
+        </w:rPr>
         <w:t>ddl</w:t>
       </w:r>
       <w:proofErr w:type="spellEnd"/>
       <w:r>
+        <w:rPr>
+          <w:rFonts w:cstheme="minorHAnsi"/>
+        </w:rPr>
         <w:t>-auto</w:t>
       </w:r>
     </w:p>
@@ -157,12 +245,22 @@
           <w:ilvl w:val="1"/>
           <w:numId w:val="1"/>
         </w:numPr>
-      </w:pPr>
-      <w:r>
+        <w:spacing w:line="276" w:lineRule="auto"/>
+        <w:rPr>
+          <w:rFonts w:cstheme="minorHAnsi"/>
+        </w:rPr>
+      </w:pPr>
+      <w:r>
+        <w:rPr>
+          <w:rFonts w:cstheme="minorHAnsi"/>
+        </w:rPr>
         <w:t>show-</w:t>
       </w:r>
       <w:proofErr w:type="spellStart"/>
       <w:r>
+        <w:rPr>
+          <w:rFonts w:cstheme="minorHAnsi"/>
+        </w:rPr>
         <w:t>sql</w:t>
       </w:r>
       <w:proofErr w:type="spellEnd"/>
@@ -174,9 +272,16 @@
           <w:ilvl w:val="1"/>
           <w:numId w:val="1"/>
         </w:numPr>
+        <w:spacing w:line="276" w:lineRule="auto"/>
+        <w:rPr>
+          <w:rFonts w:cstheme="minorHAnsi"/>
+        </w:rPr>
       </w:pPr>
       <w:proofErr w:type="spellStart"/>
       <w:r>
+        <w:rPr>
+          <w:rFonts w:cstheme="minorHAnsi"/>
+        </w:rPr>
         <w:t>format_sql</w:t>
       </w:r>
       <w:proofErr w:type="spellEnd"/>
@@ -188,6 +293,373 @@
           <w:ilvl w:val="0"/>
           <w:numId w:val="1"/>
         </w:numPr>
+        <w:spacing w:line="276" w:lineRule="auto"/>
+        <w:rPr>
+          <w:rFonts w:cstheme="minorHAnsi"/>
+        </w:rPr>
+      </w:pPr>
+      <w:r>
+        <w:rPr>
+          <w:rFonts w:cstheme="minorHAnsi"/>
+        </w:rPr>
+        <w:t>now kill the 8080 process if running</w:t>
+      </w:r>
+    </w:p>
+    <w:p>
+      <w:pPr>
+        <w:pStyle w:val="ListParagraph"/>
+        <w:numPr>
+          <w:ilvl w:val="1"/>
+          <w:numId w:val="1"/>
+        </w:numPr>
+        <w:tabs>
+          <w:tab w:val="left" w:pos="916"/>
+          <w:tab w:val="left" w:pos="1832"/>
+          <w:tab w:val="left" w:pos="2748"/>
+          <w:tab w:val="left" w:pos="3664"/>
+          <w:tab w:val="left" w:pos="4580"/>
+          <w:tab w:val="left" w:pos="5496"/>
+          <w:tab w:val="left" w:pos="6412"/>
+          <w:tab w:val="left" w:pos="7328"/>
+          <w:tab w:val="left" w:pos="8244"/>
+          <w:tab w:val="left" w:pos="9160"/>
+          <w:tab w:val="left" w:pos="10076"/>
+          <w:tab w:val="left" w:pos="10992"/>
+          <w:tab w:val="left" w:pos="11908"/>
+          <w:tab w:val="left" w:pos="12824"/>
+          <w:tab w:val="left" w:pos="13740"/>
+          <w:tab w:val="left" w:pos="14656"/>
+        </w:tabs>
+        <w:spacing w:after="0" w:line="276" w:lineRule="auto"/>
+        <w:textAlignment w:val="baseline"/>
+        <w:rPr>
+          <w:rFonts w:eastAsia="Times New Roman" w:cstheme="minorHAnsi"/>
+          <w:sz w:val="20"/>
+          <w:szCs w:val="20"/>
+        </w:rPr>
+      </w:pPr>
+      <w:proofErr w:type="spellStart"/>
+      <w:r>
+        <w:rPr>
+          <w:rFonts w:eastAsia="Times New Roman" w:cstheme="minorHAnsi"/>
+          <w:sz w:val="20"/>
+          <w:szCs w:val="20"/>
+          <w:bdr w:val="none" w:sz="0" w:space="0" w:color="auto" w:frame="1"/>
+        </w:rPr>
+        <w:t>netstat</w:t>
+      </w:r>
+      <w:proofErr w:type="spellEnd"/>
+      <w:r>
+        <w:rPr>
+          <w:rFonts w:eastAsia="Times New Roman" w:cstheme="minorHAnsi"/>
+          <w:sz w:val="20"/>
+          <w:szCs w:val="20"/>
+          <w:bdr w:val="none" w:sz="0" w:space="0" w:color="auto" w:frame="1"/>
+        </w:rPr>
+        <w:t xml:space="preserve"> -</w:t>
+      </w:r>
+      <w:proofErr w:type="spellStart"/>
+      <w:r>
+        <w:rPr>
+          <w:rFonts w:eastAsia="Times New Roman" w:cstheme="minorHAnsi"/>
+          <w:sz w:val="20"/>
+          <w:szCs w:val="20"/>
+          <w:bdr w:val="none" w:sz="0" w:space="0" w:color="auto" w:frame="1"/>
+        </w:rPr>
+        <w:t>ano</w:t>
+      </w:r>
+      <w:proofErr w:type="spellEnd"/>
+      <w:r>
+        <w:rPr>
+          <w:rFonts w:eastAsia="Times New Roman" w:cstheme="minorHAnsi"/>
+          <w:sz w:val="20"/>
+          <w:szCs w:val="20"/>
+          <w:bdr w:val="none" w:sz="0" w:space="0" w:color="auto" w:frame="1"/>
+        </w:rPr>
+        <w:t xml:space="preserve"> | </w:t>
+      </w:r>
+      <w:proofErr w:type="spellStart"/>
+      <w:r>
+        <w:rPr>
+          <w:rFonts w:eastAsia="Times New Roman" w:cstheme="minorHAnsi"/>
+          <w:sz w:val="20"/>
+          <w:szCs w:val="20"/>
+          <w:bdr w:val="none" w:sz="0" w:space="0" w:color="auto" w:frame="1"/>
+        </w:rPr>
+        <w:t>findstr</w:t>
+      </w:r>
+      <w:proofErr w:type="spellEnd"/>
+      <w:r>
+        <w:rPr>
+          <w:rFonts w:eastAsia="Times New Roman" w:cstheme="minorHAnsi"/>
+          <w:sz w:val="20"/>
+          <w:szCs w:val="20"/>
+          <w:bdr w:val="none" w:sz="0" w:space="0" w:color="auto" w:frame="1"/>
+        </w:rPr>
+        <w:t xml:space="preserve"> 8080</w:t>
+      </w:r>
+    </w:p>
+    <w:p>
+      <w:pPr>
+        <w:pStyle w:val="HTMLPreformatted"/>
+        <w:numPr>
+          <w:ilvl w:val="1"/>
+          <w:numId w:val="1"/>
+        </w:numPr>
+        <w:spacing w:line="276" w:lineRule="auto"/>
+        <w:textAlignment w:val="baseline"/>
+        <w:rPr>
+          <w:rStyle w:val="hljs-number"/>
+          <w:rFonts w:asciiTheme="minorHAnsi" w:hAnsiTheme="minorHAnsi" w:cstheme="minorHAnsi"/>
+        </w:rPr>
+      </w:pPr>
+      <w:proofErr w:type="spellStart"/>
+      <w:r>
+        <w:rPr>
+          <w:rStyle w:val="HTMLCode"/>
+          <w:rFonts w:asciiTheme="minorHAnsi" w:hAnsiTheme="minorHAnsi" w:cstheme="minorHAnsi"/>
+          <w:bdr w:val="none" w:sz="0" w:space="0" w:color="auto" w:frame="1"/>
+        </w:rPr>
+        <w:t>taskkill</w:t>
+      </w:r>
+      <w:proofErr w:type="spellEnd"/>
+      <w:r>
+        <w:rPr>
+          <w:rStyle w:val="HTMLCode"/>
+          <w:rFonts w:asciiTheme="minorHAnsi" w:hAnsiTheme="minorHAnsi" w:cstheme="minorHAnsi"/>
+          <w:bdr w:val="none" w:sz="0" w:space="0" w:color="auto" w:frame="1"/>
+        </w:rPr>
+        <w:t xml:space="preserve"> /F /</w:t>
+      </w:r>
+      <w:proofErr w:type="spellStart"/>
+      <w:r>
+        <w:rPr>
+          <w:rStyle w:val="HTMLCode"/>
+          <w:rFonts w:asciiTheme="minorHAnsi" w:hAnsiTheme="minorHAnsi" w:cstheme="minorHAnsi"/>
+          <w:bdr w:val="none" w:sz="0" w:space="0" w:color="auto" w:frame="1"/>
+        </w:rPr>
+        <w:t>pid</w:t>
+      </w:r>
+      <w:proofErr w:type="spellEnd"/>
+      <w:r>
+        <w:rPr>
+          <w:rStyle w:val="HTMLCode"/>
+          <w:rFonts w:asciiTheme="minorHAnsi" w:hAnsiTheme="minorHAnsi" w:cstheme="minorHAnsi"/>
+          <w:bdr w:val="none" w:sz="0" w:space="0" w:color="auto" w:frame="1"/>
+        </w:rPr>
+        <w:t xml:space="preserve"> </w:t>
+      </w:r>
+      <w:r>
+        <w:rPr>
+          <w:rStyle w:val="hljs-number"/>
+          <w:rFonts w:asciiTheme="minorHAnsi" w:hAnsiTheme="minorHAnsi" w:cstheme="minorHAnsi"/>
+          <w:bdr w:val="none" w:sz="0" w:space="0" w:color="auto" w:frame="1"/>
+        </w:rPr>
+        <w:t>1088</w:t>
+      </w:r>
+    </w:p>
+    <w:p>
+      <w:pPr>
+        <w:pStyle w:val="HTMLPreformatted"/>
+        <w:numPr>
+          <w:ilvl w:val="0"/>
+          <w:numId w:val="1"/>
+        </w:numPr>
+        <w:spacing w:line="276" w:lineRule="auto"/>
+        <w:textAlignment w:val="baseline"/>
+        <w:rPr>
+          <w:rFonts w:asciiTheme="minorHAnsi" w:hAnsiTheme="minorHAnsi" w:cstheme="minorHAnsi"/>
+        </w:rPr>
+      </w:pPr>
+      <w:r>
+        <w:rPr>
+          <w:rFonts w:asciiTheme="minorHAnsi" w:hAnsiTheme="minorHAnsi" w:cstheme="minorHAnsi"/>
+        </w:rPr>
+        <w:t xml:space="preserve">now you can run it will show </w:t>
+      </w:r>
+      <w:proofErr w:type="spellStart"/>
+      <w:r>
+        <w:rPr>
+          <w:rFonts w:asciiTheme="minorHAnsi" w:hAnsiTheme="minorHAnsi" w:cstheme="minorHAnsi"/>
+        </w:rPr>
+        <w:t>whitlabel</w:t>
+      </w:r>
+      <w:proofErr w:type="spellEnd"/>
+      <w:r>
+        <w:rPr>
+          <w:rFonts w:asciiTheme="minorHAnsi" w:hAnsiTheme="minorHAnsi" w:cstheme="minorHAnsi"/>
+        </w:rPr>
+        <w:t xml:space="preserve"> error on port 8080</w:t>
+      </w:r>
+    </w:p>
+    <w:p>
+      <w:pPr>
+        <w:pStyle w:val="HTMLPreformatted"/>
+        <w:numPr>
+          <w:ilvl w:val="0"/>
+          <w:numId w:val="1"/>
+        </w:numPr>
+        <w:spacing w:line="276" w:lineRule="auto"/>
+        <w:textAlignment w:val="baseline"/>
+        <w:rPr>
+          <w:rFonts w:asciiTheme="minorHAnsi" w:hAnsiTheme="minorHAnsi" w:cstheme="minorHAnsi"/>
+        </w:rPr>
+      </w:pPr>
+      <w:proofErr w:type="gramStart"/>
+      <w:r>
+        <w:rPr>
+          <w:rFonts w:asciiTheme="minorHAnsi" w:hAnsiTheme="minorHAnsi" w:cstheme="minorHAnsi"/>
+        </w:rPr>
+        <w:t>in</w:t>
+      </w:r>
+      <w:proofErr w:type="gramEnd"/>
+      <w:r>
+        <w:rPr>
+          <w:rFonts w:asciiTheme="minorHAnsi" w:hAnsiTheme="minorHAnsi" w:cstheme="minorHAnsi"/>
+        </w:rPr>
+        <w:t xml:space="preserve"> project created entity package and added User entity with data(</w:t>
+      </w:r>
+      <w:proofErr w:type="spellStart"/>
+      <w:r>
+        <w:rPr>
+          <w:rFonts w:asciiTheme="minorHAnsi" w:hAnsiTheme="minorHAnsi" w:cstheme="minorHAnsi"/>
+        </w:rPr>
+        <w:t>id,username,password</w:t>
+      </w:r>
+      <w:proofErr w:type="spellEnd"/>
+      <w:r>
+        <w:rPr>
+          <w:rFonts w:asciiTheme="minorHAnsi" w:hAnsiTheme="minorHAnsi" w:cstheme="minorHAnsi"/>
+        </w:rPr>
+        <w:t>,…..)</w:t>
+      </w:r>
+    </w:p>
+    <w:p>
+      <w:pPr>
+        <w:pStyle w:val="HTMLPreformatted"/>
+        <w:numPr>
+          <w:ilvl w:val="0"/>
+          <w:numId w:val="1"/>
+        </w:numPr>
+        <w:spacing w:line="276" w:lineRule="auto"/>
+        <w:textAlignment w:val="baseline"/>
+        <w:rPr>
+          <w:rFonts w:asciiTheme="minorHAnsi" w:hAnsiTheme="minorHAnsi" w:cstheme="minorHAnsi"/>
+        </w:rPr>
+      </w:pPr>
+      <w:r>
+        <w:rPr>
+          <w:rFonts w:asciiTheme="minorHAnsi" w:hAnsiTheme="minorHAnsi" w:cstheme="minorHAnsi"/>
+        </w:rPr>
+        <w:t>created constructor blank</w:t>
+      </w:r>
+      <w:r>
+        <w:rPr>
+          <w:rFonts w:asciiTheme="minorHAnsi" w:hAnsiTheme="minorHAnsi" w:cstheme="minorHAnsi"/>
+        </w:rPr>
+        <w:t>(both)</w:t>
+      </w:r>
+      <w:r>
+        <w:rPr>
+          <w:rFonts w:asciiTheme="minorHAnsi" w:hAnsiTheme="minorHAnsi" w:cstheme="minorHAnsi"/>
+        </w:rPr>
+        <w:t xml:space="preserve"> and also getters and setters for properties</w:t>
+      </w:r>
+    </w:p>
+    <w:p>
+      <w:pPr>
+        <w:pStyle w:val="HTMLPreformatted"/>
+        <w:numPr>
+          <w:ilvl w:val="0"/>
+          <w:numId w:val="1"/>
+        </w:numPr>
+        <w:spacing w:line="276" w:lineRule="auto"/>
+        <w:textAlignment w:val="baseline"/>
+        <w:rPr>
+          <w:rFonts w:asciiTheme="minorHAnsi" w:hAnsiTheme="minorHAnsi" w:cstheme="minorHAnsi"/>
+        </w:rPr>
+      </w:pPr>
+      <w:r>
+        <w:rPr>
+          <w:rFonts w:asciiTheme="minorHAnsi" w:hAnsiTheme="minorHAnsi" w:cstheme="minorHAnsi"/>
+        </w:rPr>
+        <w:t>now annotate User with @Entity add table name also and specify ID and specify generation type</w:t>
+      </w:r>
+    </w:p>
+    <w:p>
+      <w:pPr>
+        <w:pStyle w:val="HTMLPreformatted"/>
+        <w:numPr>
+          <w:ilvl w:val="0"/>
+          <w:numId w:val="1"/>
+        </w:numPr>
+        <w:spacing w:line="276" w:lineRule="auto"/>
+        <w:textAlignment w:val="baseline"/>
+        <w:rPr>
+          <w:rFonts w:asciiTheme="minorHAnsi" w:hAnsiTheme="minorHAnsi" w:cstheme="minorHAnsi"/>
+        </w:rPr>
+      </w:pPr>
+      <w:r>
+        <w:rPr>
+          <w:rFonts w:asciiTheme="minorHAnsi" w:hAnsiTheme="minorHAnsi" w:cstheme="minorHAnsi"/>
+        </w:rPr>
+        <w:t xml:space="preserve">now you can run program to create table automatically in </w:t>
+      </w:r>
+      <w:proofErr w:type="spellStart"/>
+      <w:r>
+        <w:rPr>
+          <w:rFonts w:asciiTheme="minorHAnsi" w:hAnsiTheme="minorHAnsi" w:cstheme="minorHAnsi"/>
+        </w:rPr>
+        <w:t>sql</w:t>
+      </w:r>
+      <w:proofErr w:type="spellEnd"/>
+    </w:p>
+    <w:p>
+      <w:pPr>
+        <w:pStyle w:val="HTMLPreformatted"/>
+        <w:numPr>
+          <w:ilvl w:val="0"/>
+          <w:numId w:val="1"/>
+        </w:numPr>
+        <w:spacing w:line="276" w:lineRule="auto"/>
+        <w:textAlignment w:val="baseline"/>
+        <w:rPr>
+          <w:rFonts w:asciiTheme="minorHAnsi" w:hAnsiTheme="minorHAnsi" w:cstheme="minorHAnsi"/>
+        </w:rPr>
+      </w:pPr>
+      <w:r>
+        <w:rPr>
+          <w:rFonts w:asciiTheme="minorHAnsi" w:hAnsiTheme="minorHAnsi" w:cstheme="minorHAnsi"/>
+        </w:rPr>
+        <w:t xml:space="preserve">now create same for </w:t>
+      </w:r>
+      <w:proofErr w:type="spellStart"/>
+      <w:r>
+        <w:rPr>
+          <w:rFonts w:asciiTheme="minorHAnsi" w:hAnsiTheme="minorHAnsi" w:cstheme="minorHAnsi"/>
+        </w:rPr>
+        <w:t>ROLe</w:t>
+      </w:r>
+      <w:proofErr w:type="spellEnd"/>
+      <w:r>
+        <w:rPr>
+          <w:rFonts w:asciiTheme="minorHAnsi" w:hAnsiTheme="minorHAnsi" w:cstheme="minorHAnsi"/>
+        </w:rPr>
+        <w:t xml:space="preserve"> entity</w:t>
+      </w:r>
+    </w:p>
+    <w:p>
+      <w:pPr>
+        <w:pStyle w:val="HTMLPreformatted"/>
+        <w:numPr>
+          <w:ilvl w:val="0"/>
+          <w:numId w:val="1"/>
+        </w:numPr>
+        <w:spacing w:line="276" w:lineRule="auto"/>
+        <w:textAlignment w:val="baseline"/>
+        <w:rPr>
+          <w:rFonts w:asciiTheme="minorHAnsi" w:hAnsiTheme="minorHAnsi" w:cstheme="minorHAnsi"/>
+        </w:rPr>
       </w:pPr>
       <w:bookmarkStart w:id="0" w:name="_GoBack"/>
       <w:bookmarkEnd w:id="0"/>
@@ -728,6 +1200,70 @@
       <w:contextualSpacing/>
     </w:pPr>
   </w:style>
+  <w:style w:type="paragraph" w:styleId="HTMLPreformatted">
+    <w:name w:val="HTML Preformatted"/>
+    <w:basedOn w:val="Normal"/>
+    <w:link w:val="HTMLPreformattedChar"/>
+    <w:uiPriority w:val="99"/>
+    <w:unhideWhenUsed/>
+    <w:rsid w:val="00D64064"/>
+    <w:pPr>
+      <w:tabs>
+        <w:tab w:val="left" w:pos="916"/>
+        <w:tab w:val="left" w:pos="1832"/>
+        <w:tab w:val="left" w:pos="2748"/>
+        <w:tab w:val="left" w:pos="3664"/>
+        <w:tab w:val="left" w:pos="4580"/>
+        <w:tab w:val="left" w:pos="5496"/>
+        <w:tab w:val="left" w:pos="6412"/>
+        <w:tab w:val="left" w:pos="7328"/>
+        <w:tab w:val="left" w:pos="8244"/>
+        <w:tab w:val="left" w:pos="9160"/>
+        <w:tab w:val="left" w:pos="10076"/>
+        <w:tab w:val="left" w:pos="10992"/>
+        <w:tab w:val="left" w:pos="11908"/>
+        <w:tab w:val="left" w:pos="12824"/>
+        <w:tab w:val="left" w:pos="13740"/>
+        <w:tab w:val="left" w:pos="14656"/>
+      </w:tabs>
+      <w:spacing w:after="0" w:line="240" w:lineRule="auto"/>
+    </w:pPr>
+    <w:rPr>
+      <w:rFonts w:ascii="Courier New" w:eastAsia="Times New Roman" w:hAnsi="Courier New" w:cs="Courier New"/>
+      <w:sz w:val="20"/>
+      <w:szCs w:val="20"/>
+    </w:rPr>
+  </w:style>
+  <w:style w:type="character" w:customStyle="1" w:styleId="HTMLPreformattedChar">
+    <w:name w:val="HTML Preformatted Char"/>
+    <w:basedOn w:val="DefaultParagraphFont"/>
+    <w:link w:val="HTMLPreformatted"/>
+    <w:uiPriority w:val="99"/>
+    <w:rsid w:val="00D64064"/>
+    <w:rPr>
+      <w:rFonts w:ascii="Courier New" w:eastAsia="Times New Roman" w:hAnsi="Courier New" w:cs="Courier New"/>
+      <w:sz w:val="20"/>
+      <w:szCs w:val="20"/>
+    </w:rPr>
+  </w:style>
+  <w:style w:type="character" w:styleId="HTMLCode">
+    <w:name w:val="HTML Code"/>
+    <w:basedOn w:val="DefaultParagraphFont"/>
+    <w:uiPriority w:val="99"/>
+    <w:semiHidden/>
+    <w:unhideWhenUsed/>
+    <w:rsid w:val="00D64064"/>
+    <w:rPr>
+      <w:rFonts w:ascii="Courier New" w:eastAsia="Times New Roman" w:hAnsi="Courier New" w:cs="Courier New"/>
+      <w:sz w:val="20"/>
+      <w:szCs w:val="20"/>
+    </w:rPr>
+  </w:style>
+  <w:style w:type="character" w:customStyle="1" w:styleId="hljs-number">
+    <w:name w:val="hljs-number"/>
+    <w:basedOn w:val="DefaultParagraphFont"/>
+    <w:rsid w:val="00D64064"/>
+  </w:style>
 </w:styles>
 </file>
 

</xml_diff>

<commit_message>
adding angular files and initializing frontend
</commit_message>
<xml_diff>
--- a/Record.docx
+++ b/Record.docx
@@ -647,6 +647,240 @@
         </w:rPr>
         <w:t xml:space="preserve"> entity</w:t>
       </w:r>
+    </w:p>
+    <w:p>
+      <w:pPr>
+        <w:pStyle w:val="HTMLPreformatted"/>
+        <w:numPr>
+          <w:ilvl w:val="0"/>
+          <w:numId w:val="1"/>
+        </w:numPr>
+        <w:spacing w:line="276" w:lineRule="auto"/>
+        <w:textAlignment w:val="baseline"/>
+        <w:rPr>
+          <w:rFonts w:asciiTheme="minorHAnsi" w:hAnsiTheme="minorHAnsi" w:cstheme="minorHAnsi"/>
+        </w:rPr>
+      </w:pPr>
+      <w:r>
+        <w:rPr>
+          <w:rFonts w:asciiTheme="minorHAnsi" w:hAnsiTheme="minorHAnsi" w:cstheme="minorHAnsi"/>
+        </w:rPr>
+        <w:t xml:space="preserve">and </w:t>
+      </w:r>
+      <w:proofErr w:type="spellStart"/>
+      <w:r>
+        <w:rPr>
+          <w:rFonts w:asciiTheme="minorHAnsi" w:hAnsiTheme="minorHAnsi" w:cstheme="minorHAnsi"/>
+        </w:rPr>
+        <w:t>UserRole</w:t>
+      </w:r>
+      <w:proofErr w:type="spellEnd"/>
+      <w:r>
+        <w:rPr>
+          <w:rFonts w:asciiTheme="minorHAnsi" w:hAnsiTheme="minorHAnsi" w:cstheme="minorHAnsi"/>
+        </w:rPr>
+        <w:t xml:space="preserve"> entity and </w:t>
+      </w:r>
+      <w:proofErr w:type="spellStart"/>
+      <w:r>
+        <w:rPr>
+          <w:rFonts w:asciiTheme="minorHAnsi" w:hAnsiTheme="minorHAnsi" w:cstheme="minorHAnsi"/>
+        </w:rPr>
+        <w:t>coattach</w:t>
+      </w:r>
+      <w:proofErr w:type="spellEnd"/>
+      <w:r>
+        <w:rPr>
+          <w:rFonts w:asciiTheme="minorHAnsi" w:hAnsiTheme="minorHAnsi" w:cstheme="minorHAnsi"/>
+        </w:rPr>
+        <w:t xml:space="preserve"> them with hibernate mapping</w:t>
+      </w:r>
+    </w:p>
+    <w:p>
+      <w:pPr>
+        <w:pStyle w:val="HTMLPreformatted"/>
+        <w:numPr>
+          <w:ilvl w:val="0"/>
+          <w:numId w:val="1"/>
+        </w:numPr>
+        <w:spacing w:line="276" w:lineRule="auto"/>
+        <w:textAlignment w:val="baseline"/>
+        <w:rPr>
+          <w:rFonts w:asciiTheme="minorHAnsi" w:hAnsiTheme="minorHAnsi" w:cstheme="minorHAnsi"/>
+        </w:rPr>
+      </w:pPr>
+      <w:r>
+        <w:rPr>
+          <w:rFonts w:asciiTheme="minorHAnsi" w:hAnsiTheme="minorHAnsi" w:cstheme="minorHAnsi"/>
+        </w:rPr>
+        <w:t>CREATING NEW USER SERVICE -</w:t>
+      </w:r>
+      <w:r>
+        <w:rPr>
+          <w:rFonts w:asciiTheme="minorHAnsi" w:hAnsiTheme="minorHAnsi" w:cstheme="minorHAnsi"/>
+        </w:rPr>
+        <w:sym w:font="Wingdings" w:char="F0E0"/>
+      </w:r>
+    </w:p>
+    <w:p>
+      <w:pPr>
+        <w:pStyle w:val="HTMLPreformatted"/>
+        <w:numPr>
+          <w:ilvl w:val="0"/>
+          <w:numId w:val="1"/>
+        </w:numPr>
+        <w:spacing w:line="276" w:lineRule="auto"/>
+        <w:textAlignment w:val="baseline"/>
+        <w:rPr>
+          <w:rFonts w:asciiTheme="minorHAnsi" w:hAnsiTheme="minorHAnsi" w:cstheme="minorHAnsi"/>
+        </w:rPr>
+      </w:pPr>
+      <w:r>
+        <w:rPr>
+          <w:rFonts w:asciiTheme="minorHAnsi" w:hAnsiTheme="minorHAnsi" w:cstheme="minorHAnsi"/>
+        </w:rPr>
+        <w:t xml:space="preserve">Before that create repository interfaces that extends with </w:t>
+      </w:r>
+      <w:proofErr w:type="spellStart"/>
+      <w:r>
+        <w:rPr>
+          <w:rFonts w:asciiTheme="minorHAnsi" w:hAnsiTheme="minorHAnsi" w:cstheme="minorHAnsi"/>
+        </w:rPr>
+        <w:t>jpa</w:t>
+      </w:r>
+      <w:proofErr w:type="spellEnd"/>
+      <w:r>
+        <w:rPr>
+          <w:rFonts w:asciiTheme="minorHAnsi" w:hAnsiTheme="minorHAnsi" w:cstheme="minorHAnsi"/>
+        </w:rPr>
+        <w:t xml:space="preserve"> repository with entity and id type</w:t>
+      </w:r>
+    </w:p>
+    <w:p>
+      <w:pPr>
+        <w:pStyle w:val="HTMLPreformatted"/>
+        <w:numPr>
+          <w:ilvl w:val="1"/>
+          <w:numId w:val="1"/>
+        </w:numPr>
+        <w:spacing w:line="276" w:lineRule="auto"/>
+        <w:textAlignment w:val="baseline"/>
+        <w:rPr>
+          <w:rFonts w:asciiTheme="minorHAnsi" w:hAnsiTheme="minorHAnsi" w:cstheme="minorHAnsi"/>
+        </w:rPr>
+      </w:pPr>
+      <w:proofErr w:type="spellStart"/>
+      <w:r>
+        <w:rPr>
+          <w:rFonts w:asciiTheme="minorHAnsi" w:hAnsiTheme="minorHAnsi" w:cstheme="minorHAnsi"/>
+        </w:rPr>
+        <w:t>RoleRepository</w:t>
+      </w:r>
+      <w:proofErr w:type="spellEnd"/>
+    </w:p>
+    <w:p>
+      <w:pPr>
+        <w:pStyle w:val="HTMLPreformatted"/>
+        <w:numPr>
+          <w:ilvl w:val="1"/>
+          <w:numId w:val="1"/>
+        </w:numPr>
+        <w:spacing w:line="276" w:lineRule="auto"/>
+        <w:textAlignment w:val="baseline"/>
+        <w:rPr>
+          <w:rFonts w:asciiTheme="minorHAnsi" w:hAnsiTheme="minorHAnsi" w:cstheme="minorHAnsi"/>
+        </w:rPr>
+      </w:pPr>
+      <w:proofErr w:type="spellStart"/>
+      <w:r>
+        <w:rPr>
+          <w:rFonts w:asciiTheme="minorHAnsi" w:hAnsiTheme="minorHAnsi" w:cstheme="minorHAnsi"/>
+        </w:rPr>
+        <w:t>UserRepository</w:t>
+      </w:r>
+      <w:proofErr w:type="spellEnd"/>
+    </w:p>
+    <w:p>
+      <w:pPr>
+        <w:pStyle w:val="HTMLPreformatted"/>
+        <w:numPr>
+          <w:ilvl w:val="0"/>
+          <w:numId w:val="1"/>
+        </w:numPr>
+        <w:spacing w:line="276" w:lineRule="auto"/>
+        <w:textAlignment w:val="baseline"/>
+        <w:rPr>
+          <w:rFonts w:asciiTheme="minorHAnsi" w:hAnsiTheme="minorHAnsi" w:cstheme="minorHAnsi"/>
+        </w:rPr>
+      </w:pPr>
+      <w:r>
+        <w:rPr>
+          <w:rFonts w:asciiTheme="minorHAnsi" w:hAnsiTheme="minorHAnsi" w:cstheme="minorHAnsi"/>
+        </w:rPr>
+        <w:t xml:space="preserve">Created </w:t>
+      </w:r>
+      <w:proofErr w:type="spellStart"/>
+      <w:r>
+        <w:rPr>
+          <w:rFonts w:asciiTheme="minorHAnsi" w:hAnsiTheme="minorHAnsi" w:cstheme="minorHAnsi"/>
+        </w:rPr>
+        <w:t>userservice</w:t>
+      </w:r>
+      <w:proofErr w:type="spellEnd"/>
+      <w:r>
+        <w:rPr>
+          <w:rFonts w:asciiTheme="minorHAnsi" w:hAnsiTheme="minorHAnsi" w:cstheme="minorHAnsi"/>
+        </w:rPr>
+        <w:t xml:space="preserve"> </w:t>
+      </w:r>
+    </w:p>
+    <w:p>
+      <w:pPr>
+        <w:pStyle w:val="HTMLPreformatted"/>
+        <w:numPr>
+          <w:ilvl w:val="0"/>
+          <w:numId w:val="1"/>
+        </w:numPr>
+        <w:spacing w:line="276" w:lineRule="auto"/>
+        <w:textAlignment w:val="baseline"/>
+        <w:rPr>
+          <w:rFonts w:asciiTheme="minorHAnsi" w:hAnsiTheme="minorHAnsi" w:cstheme="minorHAnsi"/>
+        </w:rPr>
+      </w:pPr>
+      <w:r>
+        <w:rPr>
+          <w:rFonts w:asciiTheme="minorHAnsi" w:hAnsiTheme="minorHAnsi" w:cstheme="minorHAnsi"/>
+        </w:rPr>
+        <w:t xml:space="preserve">Implementation </w:t>
+      </w:r>
+    </w:p>
+    <w:p>
+      <w:pPr>
+        <w:pStyle w:val="HTMLPreformatted"/>
+        <w:numPr>
+          <w:ilvl w:val="0"/>
+          <w:numId w:val="1"/>
+        </w:numPr>
+        <w:spacing w:line="276" w:lineRule="auto"/>
+        <w:textAlignment w:val="baseline"/>
+        <w:rPr>
+          <w:rFonts w:asciiTheme="minorHAnsi" w:hAnsiTheme="minorHAnsi" w:cstheme="minorHAnsi"/>
+        </w:rPr>
+      </w:pPr>
+      <w:r>
+        <w:rPr>
+          <w:rFonts w:asciiTheme="minorHAnsi" w:hAnsiTheme="minorHAnsi" w:cstheme="minorHAnsi"/>
+        </w:rPr>
+        <w:t xml:space="preserve">Also created local user with main and also saved in </w:t>
+      </w:r>
+      <w:proofErr w:type="spellStart"/>
+      <w:r>
+        <w:rPr>
+          <w:rFonts w:asciiTheme="minorHAnsi" w:hAnsiTheme="minorHAnsi" w:cstheme="minorHAnsi"/>
+        </w:rPr>
+        <w:t>db</w:t>
+      </w:r>
+      <w:proofErr w:type="spellEnd"/>
     </w:p>
     <w:p>
       <w:pPr>

</xml_diff>

<commit_message>
Adding service to angular to get data connected with api
</commit_message>
<xml_diff>
--- a/Record.docx
+++ b/Record.docx
@@ -885,6 +885,44 @@
     <w:p>
       <w:pPr>
         <w:pStyle w:val="HTMLPreformatted"/>
+        <w:spacing w:line="276" w:lineRule="auto"/>
+        <w:ind w:left="720"/>
+        <w:textAlignment w:val="baseline"/>
+        <w:rPr>
+          <w:rFonts w:asciiTheme="minorHAnsi" w:hAnsiTheme="minorHAnsi" w:cstheme="minorHAnsi"/>
+        </w:rPr>
+      </w:pPr>
+    </w:p>
+    <w:p>
+      <w:pPr>
+        <w:pStyle w:val="HTMLPreformatted"/>
+        <w:spacing w:line="276" w:lineRule="auto"/>
+        <w:ind w:left="720"/>
+        <w:textAlignment w:val="baseline"/>
+        <w:rPr>
+          <w:rFonts w:asciiTheme="minorHAnsi" w:hAnsiTheme="minorHAnsi" w:cstheme="minorHAnsi"/>
+        </w:rPr>
+      </w:pPr>
+      <w:r>
+        <w:rPr>
+          <w:rFonts w:asciiTheme="minorHAnsi" w:hAnsiTheme="minorHAnsi" w:cstheme="minorHAnsi"/>
+        </w:rPr>
+        <w:t>FRONTEND</w:t>
+      </w:r>
+    </w:p>
+    <w:p>
+      <w:pPr>
+        <w:pStyle w:val="HTMLPreformatted"/>
+        <w:spacing w:line="276" w:lineRule="auto"/>
+        <w:textAlignment w:val="baseline"/>
+        <w:rPr>
+          <w:rFonts w:asciiTheme="minorHAnsi" w:hAnsiTheme="minorHAnsi" w:cstheme="minorHAnsi"/>
+        </w:rPr>
+      </w:pPr>
+    </w:p>
+    <w:p>
+      <w:pPr>
+        <w:pStyle w:val="HTMLPreformatted"/>
         <w:numPr>
           <w:ilvl w:val="0"/>
           <w:numId w:val="1"/>
@@ -913,7 +951,7 @@
   <w:abstractNum w:abstractNumId="0" w15:restartNumberingAfterBreak="0">
     <w:nsid w:val="56361871"/>
     <w:multiLevelType w:val="hybridMultilevel"/>
-    <w:tmpl w:val="A45A97C0"/>
+    <w:tmpl w:val="649E8C38"/>
     <w:lvl w:ilvl="0" w:tplc="0409000F">
       <w:start w:val="1"/>
       <w:numFmt w:val="decimal"/>

</xml_diff>

<commit_message>
add support for login authorities
</commit_message>
<xml_diff>
--- a/Record.docx
+++ b/Record.docx
@@ -919,6 +919,300 @@
           <w:rFonts w:asciiTheme="minorHAnsi" w:hAnsiTheme="minorHAnsi" w:cstheme="minorHAnsi"/>
         </w:rPr>
       </w:pPr>
+    </w:p>
+    <w:p>
+      <w:pPr>
+        <w:pStyle w:val="HTMLPreformatted"/>
+        <w:numPr>
+          <w:ilvl w:val="0"/>
+          <w:numId w:val="1"/>
+        </w:numPr>
+        <w:spacing w:line="276" w:lineRule="auto"/>
+        <w:textAlignment w:val="baseline"/>
+        <w:rPr>
+          <w:rFonts w:asciiTheme="minorHAnsi" w:hAnsiTheme="minorHAnsi" w:cstheme="minorHAnsi"/>
+        </w:rPr>
+      </w:pPr>
+      <w:r>
+        <w:rPr>
+          <w:rFonts w:asciiTheme="minorHAnsi" w:hAnsiTheme="minorHAnsi" w:cstheme="minorHAnsi"/>
+        </w:rPr>
+        <w:t>Created components and pages</w:t>
+      </w:r>
+    </w:p>
+    <w:p>
+      <w:pPr>
+        <w:pStyle w:val="HTMLPreformatted"/>
+        <w:numPr>
+          <w:ilvl w:val="0"/>
+          <w:numId w:val="1"/>
+        </w:numPr>
+        <w:spacing w:line="276" w:lineRule="auto"/>
+        <w:textAlignment w:val="baseline"/>
+        <w:rPr>
+          <w:rFonts w:asciiTheme="minorHAnsi" w:hAnsiTheme="minorHAnsi" w:cstheme="minorHAnsi"/>
+        </w:rPr>
+      </w:pPr>
+      <w:r>
+        <w:rPr>
+          <w:rFonts w:asciiTheme="minorHAnsi" w:hAnsiTheme="minorHAnsi" w:cstheme="minorHAnsi"/>
+        </w:rPr>
+        <w:t xml:space="preserve">Created user service </w:t>
+      </w:r>
+    </w:p>
+    <w:p>
+      <w:pPr>
+        <w:pStyle w:val="HTMLPreformatted"/>
+        <w:numPr>
+          <w:ilvl w:val="0"/>
+          <w:numId w:val="1"/>
+        </w:numPr>
+        <w:spacing w:line="276" w:lineRule="auto"/>
+        <w:textAlignment w:val="baseline"/>
+        <w:rPr>
+          <w:rFonts w:asciiTheme="minorHAnsi" w:hAnsiTheme="minorHAnsi" w:cstheme="minorHAnsi"/>
+        </w:rPr>
+      </w:pPr>
+      <w:r>
+        <w:rPr>
+          <w:rFonts w:asciiTheme="minorHAnsi" w:hAnsiTheme="minorHAnsi" w:cstheme="minorHAnsi"/>
+        </w:rPr>
+        <w:t xml:space="preserve">Also made form in signup </w:t>
+      </w:r>
+      <w:proofErr w:type="spellStart"/>
+      <w:r>
+        <w:rPr>
+          <w:rFonts w:asciiTheme="minorHAnsi" w:hAnsiTheme="minorHAnsi" w:cstheme="minorHAnsi"/>
+        </w:rPr>
+        <w:t>comoponent</w:t>
+      </w:r>
+      <w:proofErr w:type="spellEnd"/>
+    </w:p>
+    <w:p>
+      <w:pPr>
+        <w:pStyle w:val="HTMLPreformatted"/>
+        <w:numPr>
+          <w:ilvl w:val="0"/>
+          <w:numId w:val="1"/>
+        </w:numPr>
+        <w:spacing w:line="276" w:lineRule="auto"/>
+        <w:textAlignment w:val="baseline"/>
+        <w:rPr>
+          <w:rFonts w:asciiTheme="minorHAnsi" w:hAnsiTheme="minorHAnsi" w:cstheme="minorHAnsi"/>
+        </w:rPr>
+      </w:pPr>
+      <w:r>
+        <w:rPr>
+          <w:rFonts w:asciiTheme="minorHAnsi" w:hAnsiTheme="minorHAnsi" w:cstheme="minorHAnsi"/>
+        </w:rPr>
+        <w:t xml:space="preserve">Used service code to contact with </w:t>
+      </w:r>
+      <w:proofErr w:type="spellStart"/>
+      <w:r>
+        <w:rPr>
+          <w:rFonts w:asciiTheme="minorHAnsi" w:hAnsiTheme="minorHAnsi" w:cstheme="minorHAnsi"/>
+        </w:rPr>
+        <w:t>a</w:t>
+      </w:r>
+      <w:r>
+        <w:rPr>
+          <w:rFonts w:asciiTheme="minorHAnsi" w:hAnsiTheme="minorHAnsi" w:cstheme="minorHAnsi"/>
+        </w:rPr>
+        <w:t>pi</w:t>
+      </w:r>
+      <w:proofErr w:type="spellEnd"/>
+    </w:p>
+    <w:p>
+      <w:pPr>
+        <w:pStyle w:val="HTMLPreformatted"/>
+        <w:numPr>
+          <w:ilvl w:val="0"/>
+          <w:numId w:val="1"/>
+        </w:numPr>
+        <w:spacing w:line="276" w:lineRule="auto"/>
+        <w:textAlignment w:val="baseline"/>
+        <w:rPr>
+          <w:rFonts w:asciiTheme="minorHAnsi" w:hAnsiTheme="minorHAnsi" w:cstheme="minorHAnsi"/>
+        </w:rPr>
+      </w:pPr>
+      <w:r>
+        <w:rPr>
+          <w:rFonts w:asciiTheme="minorHAnsi" w:hAnsiTheme="minorHAnsi" w:cstheme="minorHAnsi"/>
+        </w:rPr>
+        <w:t xml:space="preserve">Now </w:t>
+      </w:r>
+      <w:proofErr w:type="spellStart"/>
+      <w:r>
+        <w:rPr>
+          <w:rFonts w:asciiTheme="minorHAnsi" w:hAnsiTheme="minorHAnsi" w:cstheme="minorHAnsi"/>
+        </w:rPr>
+        <w:t>jwt</w:t>
+      </w:r>
+      <w:proofErr w:type="spellEnd"/>
+      <w:r>
+        <w:rPr>
+          <w:rFonts w:asciiTheme="minorHAnsi" w:hAnsiTheme="minorHAnsi" w:cstheme="minorHAnsi"/>
+        </w:rPr>
+        <w:t xml:space="preserve"> login add </w:t>
+      </w:r>
+      <w:proofErr w:type="spellStart"/>
+      <w:r>
+        <w:rPr>
+          <w:rFonts w:asciiTheme="minorHAnsi" w:hAnsiTheme="minorHAnsi" w:cstheme="minorHAnsi"/>
+        </w:rPr>
+        <w:t>jjwt</w:t>
+      </w:r>
+      <w:proofErr w:type="spellEnd"/>
+      <w:r>
+        <w:rPr>
+          <w:rFonts w:asciiTheme="minorHAnsi" w:hAnsiTheme="minorHAnsi" w:cstheme="minorHAnsi"/>
+        </w:rPr>
+        <w:t xml:space="preserve"> and </w:t>
+      </w:r>
+      <w:proofErr w:type="spellStart"/>
+      <w:r>
+        <w:rPr>
+          <w:rFonts w:asciiTheme="minorHAnsi" w:hAnsiTheme="minorHAnsi" w:cstheme="minorHAnsi"/>
+        </w:rPr>
+        <w:t>jaxby</w:t>
+      </w:r>
+      <w:proofErr w:type="spellEnd"/>
+      <w:r>
+        <w:rPr>
+          <w:rFonts w:asciiTheme="minorHAnsi" w:hAnsiTheme="minorHAnsi" w:cstheme="minorHAnsi"/>
+        </w:rPr>
+        <w:t xml:space="preserve"> in </w:t>
+      </w:r>
+      <w:proofErr w:type="spellStart"/>
+      <w:r>
+        <w:rPr>
+          <w:rFonts w:asciiTheme="minorHAnsi" w:hAnsiTheme="minorHAnsi" w:cstheme="minorHAnsi"/>
+        </w:rPr>
+        <w:t>pom</w:t>
+      </w:r>
+      <w:proofErr w:type="spellEnd"/>
+      <w:r>
+        <w:rPr>
+          <w:rFonts w:asciiTheme="minorHAnsi" w:hAnsiTheme="minorHAnsi" w:cstheme="minorHAnsi"/>
+        </w:rPr>
+        <w:t xml:space="preserve"> xml</w:t>
+      </w:r>
+    </w:p>
+    <w:p>
+      <w:pPr>
+        <w:pStyle w:val="HTMLPreformatted"/>
+        <w:numPr>
+          <w:ilvl w:val="0"/>
+          <w:numId w:val="1"/>
+        </w:numPr>
+        <w:spacing w:line="276" w:lineRule="auto"/>
+        <w:textAlignment w:val="baseline"/>
+        <w:rPr>
+          <w:rFonts w:asciiTheme="minorHAnsi" w:hAnsiTheme="minorHAnsi" w:cstheme="minorHAnsi"/>
+        </w:rPr>
+      </w:pPr>
+      <w:r>
+        <w:rPr>
+          <w:rFonts w:asciiTheme="minorHAnsi" w:hAnsiTheme="minorHAnsi" w:cstheme="minorHAnsi"/>
+        </w:rPr>
+        <w:t>Now it will need authorization every time</w:t>
+      </w:r>
+    </w:p>
+    <w:p>
+      <w:pPr>
+        <w:pStyle w:val="HTMLPreformatted"/>
+        <w:numPr>
+          <w:ilvl w:val="0"/>
+          <w:numId w:val="1"/>
+        </w:numPr>
+        <w:spacing w:line="276" w:lineRule="auto"/>
+        <w:textAlignment w:val="baseline"/>
+        <w:rPr>
+          <w:rFonts w:asciiTheme="minorHAnsi" w:hAnsiTheme="minorHAnsi" w:cstheme="minorHAnsi"/>
+        </w:rPr>
+      </w:pPr>
+      <w:r>
+        <w:rPr>
+          <w:rFonts w:asciiTheme="minorHAnsi" w:hAnsiTheme="minorHAnsi" w:cstheme="minorHAnsi"/>
+        </w:rPr>
+        <w:t xml:space="preserve">Can check in service </w:t>
+      </w:r>
+      <w:proofErr w:type="spellStart"/>
+      <w:r>
+        <w:rPr>
+          <w:rFonts w:asciiTheme="minorHAnsi" w:hAnsiTheme="minorHAnsi" w:cstheme="minorHAnsi"/>
+        </w:rPr>
+        <w:t>impl</w:t>
+      </w:r>
+      <w:proofErr w:type="spellEnd"/>
+      <w:r>
+        <w:rPr>
+          <w:rFonts w:asciiTheme="minorHAnsi" w:hAnsiTheme="minorHAnsi" w:cstheme="minorHAnsi"/>
+        </w:rPr>
+        <w:t xml:space="preserve"> by typing </w:t>
+      </w:r>
+      <w:proofErr w:type="spellStart"/>
+      <w:r>
+        <w:rPr>
+          <w:rFonts w:asciiTheme="minorHAnsi" w:hAnsiTheme="minorHAnsi" w:cstheme="minorHAnsi"/>
+        </w:rPr>
+        <w:t>UserDetails</w:t>
+      </w:r>
+      <w:proofErr w:type="spellEnd"/>
+    </w:p>
+    <w:p>
+      <w:pPr>
+        <w:pStyle w:val="HTMLPreformatted"/>
+        <w:numPr>
+          <w:ilvl w:val="0"/>
+          <w:numId w:val="1"/>
+        </w:numPr>
+        <w:spacing w:line="276" w:lineRule="auto"/>
+        <w:textAlignment w:val="baseline"/>
+        <w:rPr>
+          <w:rFonts w:asciiTheme="minorHAnsi" w:hAnsiTheme="minorHAnsi" w:cstheme="minorHAnsi"/>
+        </w:rPr>
+      </w:pPr>
+      <w:r>
+        <w:rPr>
+          <w:rFonts w:asciiTheme="minorHAnsi" w:hAnsiTheme="minorHAnsi" w:cstheme="minorHAnsi"/>
+        </w:rPr>
+        <w:t xml:space="preserve">Now on user implement </w:t>
+      </w:r>
+      <w:proofErr w:type="spellStart"/>
+      <w:r>
+        <w:rPr>
+          <w:rFonts w:asciiTheme="minorHAnsi" w:hAnsiTheme="minorHAnsi" w:cstheme="minorHAnsi"/>
+        </w:rPr>
+        <w:t>userdetails</w:t>
+      </w:r>
+      <w:proofErr w:type="spellEnd"/>
+      <w:r>
+        <w:rPr>
+          <w:rFonts w:asciiTheme="minorHAnsi" w:hAnsiTheme="minorHAnsi" w:cstheme="minorHAnsi"/>
+        </w:rPr>
+        <w:t xml:space="preserve"> and import all methods</w:t>
+      </w:r>
+    </w:p>
+    <w:p>
+      <w:pPr>
+        <w:pStyle w:val="HTMLPreformatted"/>
+        <w:numPr>
+          <w:ilvl w:val="0"/>
+          <w:numId w:val="1"/>
+        </w:numPr>
+        <w:spacing w:line="276" w:lineRule="auto"/>
+        <w:textAlignment w:val="baseline"/>
+        <w:rPr>
+          <w:rFonts w:asciiTheme="minorHAnsi" w:hAnsiTheme="minorHAnsi" w:cstheme="minorHAnsi"/>
+        </w:rPr>
+      </w:pPr>
+      <w:r>
+        <w:rPr>
+          <w:rFonts w:asciiTheme="minorHAnsi" w:hAnsiTheme="minorHAnsi" w:cstheme="minorHAnsi"/>
+        </w:rPr>
+        <w:t>And do true on first 3</w:t>
+      </w:r>
     </w:p>
     <w:p>
       <w:pPr>

</xml_diff>